<commit_message>
Ajout Diagramme de Classes
</commit_message>
<xml_diff>
--- a/Creer-administrer-une-base-de-donnees_modeledecopie-v2.docx
+++ b/Creer-administrer-une-base-de-donnees_modeledecopie-v2.docx
@@ -555,19 +555,8 @@
           <w:sz w:val="28"/>
           <w:szCs w:val="28"/>
         </w:rPr>
-        <w:t xml:space="preserve"> Desclaux-</w:t>
-      </w:r>
-      <w:proofErr w:type="spellStart"/>
-      <w:r>
-        <w:rPr>
-          <w:b/>
-          <w:color w:val="000000"/>
-          <w:sz w:val="28"/>
-          <w:szCs w:val="28"/>
-        </w:rPr>
-        <w:t>Arramond</w:t>
-      </w:r>
-      <w:proofErr w:type="spellEnd"/>
+        <w:t xml:space="preserve"> Desclaux-Arramond</w:t>
+      </w:r>
     </w:p>
     <w:p>
       <w:pPr>
@@ -655,46 +644,36 @@
           <w:sz w:val="21"/>
           <w:szCs w:val="21"/>
         </w:rPr>
-        <w:t>Nom du projet : ……….</w:t>
-      </w:r>
-    </w:p>
-    <w:p>
-      <w:pPr>
-        <w:rPr>
-          <w:sz w:val="21"/>
-          <w:szCs w:val="21"/>
-        </w:rPr>
-      </w:pPr>
-    </w:p>
-    <w:p>
-      <w:pPr>
-        <w:rPr>
-          <w:sz w:val="21"/>
-          <w:szCs w:val="21"/>
-        </w:rPr>
-      </w:pPr>
-      <w:r>
-        <w:rPr>
-          <w:sz w:val="21"/>
-          <w:szCs w:val="21"/>
-        </w:rPr>
-        <w:t xml:space="preserve">Lien </w:t>
-      </w:r>
-      <w:proofErr w:type="spellStart"/>
-      <w:r>
-        <w:rPr>
-          <w:sz w:val="21"/>
-          <w:szCs w:val="21"/>
-        </w:rPr>
-        <w:t>Github</w:t>
-      </w:r>
-      <w:proofErr w:type="spellEnd"/>
-      <w:r>
-        <w:rPr>
-          <w:sz w:val="21"/>
-          <w:szCs w:val="21"/>
-        </w:rPr>
-        <w:t xml:space="preserve"> du projet : ……………</w:t>
+        <w:t xml:space="preserve">Nom du projet : </w:t>
+      </w:r>
+      <w:r>
+        <w:rPr>
+          <w:sz w:val="21"/>
+          <w:szCs w:val="21"/>
+        </w:rPr>
+        <w:t>Évaluation d'entraînement - Créer et administrer une base de données</w:t>
+      </w:r>
+    </w:p>
+    <w:p>
+      <w:pPr>
+        <w:rPr>
+          <w:sz w:val="21"/>
+          <w:szCs w:val="21"/>
+        </w:rPr>
+      </w:pPr>
+      <w:r>
+        <w:rPr>
+          <w:sz w:val="21"/>
+          <w:szCs w:val="21"/>
+        </w:rPr>
+        <w:t xml:space="preserve">Lien Github du projet : </w:t>
+      </w:r>
+      <w:r>
+        <w:rPr>
+          <w:sz w:val="21"/>
+          <w:szCs w:val="21"/>
+        </w:rPr>
+        <w:t>https://github.com/Mickael-Desclaux/Cinema_Studi</w:t>
       </w:r>
     </w:p>
     <w:p>
@@ -1136,6 +1115,23 @@
         </w:rPr>
         <w:t>.</w:t>
       </w:r>
+    </w:p>
+    <w:p>
+      <w:pPr>
+        <w:pBdr>
+          <w:top w:val="single" w:sz="4" w:space="1" w:color="auto"/>
+          <w:left w:val="single" w:sz="4" w:space="1" w:color="auto"/>
+          <w:bottom w:val="single" w:sz="4" w:space="1" w:color="auto"/>
+          <w:right w:val="single" w:sz="4" w:space="1" w:color="auto"/>
+          <w:between w:val="nil"/>
+        </w:pBdr>
+        <w:jc w:val="left"/>
+        <w:rPr>
+          <w:color w:val="000000"/>
+          <w:sz w:val="21"/>
+          <w:szCs w:val="21"/>
+        </w:rPr>
+      </w:pPr>
     </w:p>
     <w:p>
       <w:pPr>

</xml_diff>